<commit_message>
nmv 09 09 2022
</commit_message>
<xml_diff>
--- a/TS-Kramam/TS-5.6/TS 5.6 Malayalam Krama Paatam Corrections.docx
+++ b/TS-Kramam/TS-5.6/TS 5.6 Malayalam Krama Paatam Corrections.docx
@@ -138,10 +138,9 @@
           <w:bCs/>
           <w:sz w:val="32"/>
           <w:szCs w:val="32"/>
-          <w:highlight w:val="red"/>
           <w:u w:val="single"/>
         </w:rPr>
-        <w:t>????</w:t>
+        <w:t>30th Sep 2022</w:t>
       </w:r>
     </w:p>
     <w:p>
@@ -437,8 +436,6 @@
           <w:u w:val="single"/>
         </w:rPr>
       </w:pPr>
-      <w:bookmarkStart w:id="0" w:name="_GoBack"/>
-      <w:bookmarkEnd w:id="0"/>
       <w:r>
         <w:rPr>
           <w:b/>
@@ -1972,7 +1969,19 @@
                 <w:szCs w:val="40"/>
                 <w:lang w:val="en-IN" w:eastAsia="en-IN" w:bidi="ml-IN"/>
               </w:rPr>
-              <w:t xml:space="preserve">— </w:t>
+              <w:t>—</w:t>
+            </w:r>
+            <w:bookmarkStart w:id="0" w:name="_GoBack"/>
+            <w:bookmarkEnd w:id="0"/>
+            <w:r>
+              <w:rPr>
+                <w:rFonts w:ascii="BRH Malayalam Extra" w:eastAsia="Times New Roman" w:hAnsi="BRH Malayalam Extra" w:cs="BRH Malayalam Extra"/>
+                <w:color w:val="000000"/>
+                <w:sz w:val="40"/>
+                <w:szCs w:val="40"/>
+                <w:lang w:val="en-IN" w:eastAsia="en-IN" w:bidi="ml-IN"/>
+              </w:rPr>
+              <w:t xml:space="preserve"> </w:t>
             </w:r>
             <w:proofErr w:type="spellStart"/>
             <w:r>
@@ -10497,6 +10506,7 @@
       <w:pBdr>
         <w:top w:val="single" w:sz="4" w:space="1" w:color="auto"/>
       </w:pBdr>
+      <w:jc w:val="right"/>
       <w:rPr>
         <w:b/>
         <w:bCs/>
@@ -10678,6 +10688,7 @@
       <w:pBdr>
         <w:top w:val="single" w:sz="4" w:space="1" w:color="auto"/>
       </w:pBdr>
+      <w:jc w:val="right"/>
       <w:rPr>
         <w:b/>
         <w:bCs/>
@@ -11692,7 +11703,7 @@
 </file>
 
 <file path=customXml/itemProps1.xml><?xml version="1.0" encoding="utf-8"?>
-<ds:datastoreItem xmlns:ds="http://schemas.openxmlformats.org/officeDocument/2006/customXml" ds:itemID="{79D3E49E-0742-4E18-91B0-BC7FAD648547}">
+<ds:datastoreItem xmlns:ds="http://schemas.openxmlformats.org/officeDocument/2006/customXml" ds:itemID="{2F71E665-0F22-41C1-8444-638AC8959AA1}">
   <ds:schemaRefs>
     <ds:schemaRef ds:uri="http://schemas.openxmlformats.org/officeDocument/2006/bibliography"/>
   </ds:schemaRefs>

</xml_diff>